<commit_message>
Scheduler and JonRunr project added
</commit_message>
<xml_diff>
--- a/Spring Security - OAuth.docx
+++ b/Spring Security - OAuth.docx
@@ -352,7 +352,7 @@
           <w:noProof/>
         </w:rPr>
         <w:drawing>
-          <wp:inline distT="0" distB="0" distL="0" distR="0" wp14:anchorId="66096D2D" wp14:editId="76C9297B">
+          <wp:inline distT="0" distB="0" distL="0" distR="0" wp14:anchorId="66096D2D" wp14:editId="63498AF3">
             <wp:extent cx="5731510" cy="2921000"/>
             <wp:effectExtent l="0" t="0" r="2540" b="0"/>
             <wp:docPr id="1694124658" name="Picture 1" descr="A diagram of a process&#10;&#10;Description automatically generated"/>
@@ -1262,21 +1262,7 @@
           <w:rFonts w:ascii="Times New Roman" w:hAnsi="Times New Roman" w:cs="Times New Roman"/>
           <w:lang w:val="en-US"/>
         </w:rPr>
-        <w:t>())</w:t>
-      </w:r>
-      <w:r>
-        <w:rPr>
-          <w:rFonts w:ascii="Times New Roman" w:hAnsi="Times New Roman" w:cs="Times New Roman"/>
-          <w:lang w:val="en-US"/>
-        </w:rPr>
-        <w:t xml:space="preserve"> c</w:t>
-      </w:r>
-      <w:r>
-        <w:rPr>
-          <w:rFonts w:ascii="Times New Roman" w:hAnsi="Times New Roman" w:cs="Times New Roman"/>
-          <w:lang w:val="en-US"/>
-        </w:rPr>
-        <w:t xml:space="preserve">onfigures OAuth 2.0 login support. The </w:t>
+        <w:t xml:space="preserve">()) configures OAuth 2.0 login support. The </w:t>
       </w:r>
       <w:proofErr w:type="spellStart"/>
       <w:r>
@@ -2040,6 +2026,82 @@
       <w:pPr>
         <w:rPr>
           <w:rFonts w:ascii="Times New Roman" w:hAnsi="Times New Roman" w:cs="Times New Roman"/>
+          <w:lang w:val="en-US"/>
+        </w:rPr>
+      </w:pPr>
+    </w:p>
+    <w:p>
+      <w:pPr>
+        <w:rPr>
+          <w:rFonts w:ascii="Times New Roman" w:hAnsi="Times New Roman" w:cs="Times New Roman"/>
+        </w:rPr>
+      </w:pPr>
+      <w:r>
+        <w:rPr>
+          <w:rFonts w:ascii="Times New Roman" w:hAnsi="Times New Roman" w:cs="Times New Roman"/>
+        </w:rPr>
+        <w:drawing>
+          <wp:inline distT="0" distB="0" distL="0" distR="0" wp14:anchorId="7BE7EAE2" wp14:editId="18D5F5F6">
+            <wp:extent cx="5731510" cy="3924300"/>
+            <wp:effectExtent l="0" t="0" r="2540" b="0"/>
+            <wp:docPr id="1261858441" name="Picture 1" descr="A screenshot of a computer"/>
+            <wp:cNvGraphicFramePr>
+              <a:graphicFrameLocks xmlns:a="http://schemas.openxmlformats.org/drawingml/2006/main" noChangeAspect="1"/>
+            </wp:cNvGraphicFramePr>
+            <a:graphic xmlns:a="http://schemas.openxmlformats.org/drawingml/2006/main">
+              <a:graphicData uri="http://schemas.openxmlformats.org/drawingml/2006/picture">
+                <pic:pic xmlns:pic="http://schemas.openxmlformats.org/drawingml/2006/picture">
+                  <pic:nvPicPr>
+                    <pic:cNvPr id="1261858441" name="Picture 1" descr="A screenshot of a computer"/>
+                    <pic:cNvPicPr>
+                      <a:picLocks noChangeAspect="1" noChangeArrowheads="1"/>
+                    </pic:cNvPicPr>
+                  </pic:nvPicPr>
+                  <pic:blipFill>
+                    <a:blip r:embed="rId6" cstate="print">
+                      <a:extLst>
+                        <a:ext uri="{28A0092B-C50C-407E-A947-70E740481C1C}">
+                          <a14:useLocalDpi xmlns:a14="http://schemas.microsoft.com/office/drawing/2010/main" val="0"/>
+                        </a:ext>
+                      </a:extLst>
+                    </a:blip>
+                    <a:srcRect/>
+                    <a:stretch>
+                      <a:fillRect/>
+                    </a:stretch>
+                  </pic:blipFill>
+                  <pic:spPr bwMode="auto">
+                    <a:xfrm>
+                      <a:off x="0" y="0"/>
+                      <a:ext cx="5731510" cy="3924300"/>
+                    </a:xfrm>
+                    <a:prstGeom prst="rect">
+                      <a:avLst/>
+                    </a:prstGeom>
+                    <a:noFill/>
+                    <a:ln>
+                      <a:noFill/>
+                    </a:ln>
+                  </pic:spPr>
+                </pic:pic>
+              </a:graphicData>
+            </a:graphic>
+          </wp:inline>
+        </w:drawing>
+      </w:r>
+    </w:p>
+    <w:p>
+      <w:pPr>
+        <w:rPr>
+          <w:rFonts w:ascii="Times New Roman" w:hAnsi="Times New Roman" w:cs="Times New Roman"/>
+          <w:lang w:val="en-US"/>
+        </w:rPr>
+      </w:pPr>
+    </w:p>
+    <w:p>
+      <w:pPr>
+        <w:rPr>
+          <w:rFonts w:ascii="Times New Roman" w:hAnsi="Times New Roman" w:cs="Times New Roman"/>
           <w:b/>
           <w:bCs/>
           <w:lang w:val="en-US"/>
@@ -2052,7 +2114,6 @@
           <w:bCs/>
           <w:lang w:val="en-US"/>
         </w:rPr>
-        <w:lastRenderedPageBreak/>
         <w:t>Application Properties file:</w:t>
       </w:r>
     </w:p>
@@ -2251,35 +2312,7 @@
           <w:rFonts w:ascii="Times New Roman" w:hAnsi="Times New Roman" w:cs="Times New Roman"/>
           <w:lang w:val="en-US"/>
         </w:rPr>
-        <w:t xml:space="preserve">, the response will be </w:t>
-      </w:r>
-      <w:r>
-        <w:rPr>
-          <w:rFonts w:ascii="Times New Roman" w:hAnsi="Times New Roman" w:cs="Times New Roman"/>
-          <w:lang w:val="en-US"/>
-        </w:rPr>
-        <w:t>"Hello, Home!"</w:t>
-      </w:r>
-      <w:r>
-        <w:rPr>
-          <w:rFonts w:ascii="Times New Roman" w:hAnsi="Times New Roman" w:cs="Times New Roman"/>
-          <w:lang w:val="en-US"/>
-        </w:rPr>
-        <w:t xml:space="preserve"> and when the </w:t>
-      </w:r>
-      <w:r>
-        <w:rPr>
-          <w:rFonts w:ascii="Times New Roman" w:hAnsi="Times New Roman" w:cs="Times New Roman"/>
-          <w:lang w:val="en-US"/>
-        </w:rPr>
-        <w:t>/secured</w:t>
-      </w:r>
-      <w:r>
-        <w:rPr>
-          <w:rFonts w:ascii="Times New Roman" w:hAnsi="Times New Roman" w:cs="Times New Roman"/>
-          <w:lang w:val="en-US"/>
-        </w:rPr>
-        <w:t xml:space="preserve"> endpoint is </w:t>
+        <w:t xml:space="preserve">, the response will be "Hello, Home!" and when the /secured endpoint is </w:t>
       </w:r>
       <w:proofErr w:type="spellStart"/>
       <w:r>
@@ -2344,62 +2377,6 @@
         </w:rPr>
         <w:t xml:space="preserve">  </w:t>
       </w:r>
-    </w:p>
-    <w:p>
-      <w:pPr>
-        <w:rPr>
-          <w:rFonts w:ascii="Times New Roman" w:hAnsi="Times New Roman" w:cs="Times New Roman"/>
-          <w:lang w:val="en-US"/>
-        </w:rPr>
-      </w:pPr>
-    </w:p>
-    <w:p>
-      <w:pPr>
-        <w:rPr>
-          <w:rFonts w:ascii="Times New Roman" w:hAnsi="Times New Roman" w:cs="Times New Roman"/>
-          <w:lang w:val="en-US"/>
-        </w:rPr>
-      </w:pPr>
-    </w:p>
-    <w:p>
-      <w:pPr>
-        <w:rPr>
-          <w:rFonts w:ascii="Times New Roman" w:hAnsi="Times New Roman" w:cs="Times New Roman"/>
-          <w:lang w:val="en-US"/>
-        </w:rPr>
-      </w:pPr>
-    </w:p>
-    <w:p>
-      <w:pPr>
-        <w:rPr>
-          <w:rFonts w:ascii="Times New Roman" w:hAnsi="Times New Roman" w:cs="Times New Roman"/>
-          <w:lang w:val="en-US"/>
-        </w:rPr>
-      </w:pPr>
-    </w:p>
-    <w:p>
-      <w:pPr>
-        <w:rPr>
-          <w:rFonts w:ascii="Times New Roman" w:hAnsi="Times New Roman" w:cs="Times New Roman"/>
-          <w:lang w:val="en-US"/>
-        </w:rPr>
-      </w:pPr>
-    </w:p>
-    <w:p>
-      <w:pPr>
-        <w:rPr>
-          <w:rFonts w:ascii="Times New Roman" w:hAnsi="Times New Roman" w:cs="Times New Roman"/>
-          <w:lang w:val="en-US"/>
-        </w:rPr>
-      </w:pPr>
-    </w:p>
-    <w:p>
-      <w:pPr>
-        <w:rPr>
-          <w:rFonts w:ascii="Times New Roman" w:hAnsi="Times New Roman" w:cs="Times New Roman"/>
-          <w:lang w:val="en-US"/>
-        </w:rPr>
-      </w:pPr>
     </w:p>
     <w:p>
       <w:pPr>
@@ -3077,7 +3054,6 @@
   <w:style w:type="character" w:default="1" w:styleId="DefaultParagraphFont">
     <w:name w:val="Default Paragraph Font"/>
     <w:uiPriority w:val="1"/>
-    <w:semiHidden/>
     <w:unhideWhenUsed/>
   </w:style>
   <w:style w:type="table" w:default="1" w:styleId="TableNormal">

</xml_diff>